<commit_message>
Commit remaining changed files
</commit_message>
<xml_diff>
--- a/Interim Report.docx
+++ b/Interim Report.docx
@@ -724,7 +724,15 @@
     </w:p>
     <w:p>
       <w:r>
-        <w:t>This report has been prepared on the basis of my own work</w:t>
+        <w:t xml:space="preserve">This report has been prepared </w:t>
+      </w:r>
+      <w:proofErr w:type="gramStart"/>
+      <w:r>
+        <w:t>on the basis of</w:t>
+      </w:r>
+      <w:proofErr w:type="gramEnd"/>
+      <w:r>
+        <w:t xml:space="preserve"> my own work</w:t>
       </w:r>
       <w:r>
         <w:t>.</w:t>
@@ -802,7 +810,7 @@
       <w:r>
         <w:fldChar w:fldCharType="separate"/>
       </w:r>
-      <w:hyperlink w:anchor="_Toc116657159" w:history="1">
+      <w:hyperlink w:anchor="_Toc116657459" w:history="1">
         <w:r>
           <w:rPr>
             <w:rStyle w:val="Hyperlink"/>
@@ -829,7 +837,7 @@
             <w:noProof/>
             <w:webHidden/>
           </w:rPr>
-          <w:instrText xml:space="preserve"> PAGEREF _Toc116657159 \h </w:instrText>
+          <w:instrText xml:space="preserve"> PAGEREF _Toc116657459 \h </w:instrText>
         </w:r>
         <w:r>
           <w:rPr>
@@ -871,7 +879,7 @@
           <w:lang w:eastAsia="en-GB"/>
         </w:rPr>
       </w:pPr>
-      <w:hyperlink w:anchor="_Toc116657160" w:history="1">
+      <w:hyperlink w:anchor="_Toc116657460" w:history="1">
         <w:r>
           <w:rPr>
             <w:rStyle w:val="Hyperlink"/>
@@ -898,7 +906,7 @@
             <w:noProof/>
             <w:webHidden/>
           </w:rPr>
-          <w:instrText xml:space="preserve"> PAGEREF _Toc116657160 \h </w:instrText>
+          <w:instrText xml:space="preserve"> PAGEREF _Toc116657460 \h </w:instrText>
         </w:r>
         <w:r>
           <w:rPr>
@@ -943,7 +951,7 @@
           <w:lang w:eastAsia="en-GB"/>
         </w:rPr>
       </w:pPr>
-      <w:hyperlink w:anchor="_Toc116657161" w:history="1">
+      <w:hyperlink w:anchor="_Toc116657461" w:history="1">
         <w:r>
           <w:rPr>
             <w:rStyle w:val="Hyperlink"/>
@@ -987,7 +995,7 @@
             <w:noProof/>
             <w:webHidden/>
           </w:rPr>
-          <w:instrText xml:space="preserve"> PAGEREF _Toc116657161 \h </w:instrText>
+          <w:instrText xml:space="preserve"> PAGEREF _Toc116657461 \h </w:instrText>
         </w:r>
         <w:r>
           <w:rPr>
@@ -1029,7 +1037,7 @@
           <w:lang w:eastAsia="en-GB"/>
         </w:rPr>
       </w:pPr>
-      <w:hyperlink w:anchor="_Toc116657162" w:history="1">
+      <w:hyperlink w:anchor="_Toc116657462" w:history="1">
         <w:r>
           <w:rPr>
             <w:rStyle w:val="Hyperlink"/>
@@ -1056,7 +1064,7 @@
             <w:noProof/>
             <w:webHidden/>
           </w:rPr>
-          <w:instrText xml:space="preserve"> PAGEREF _Toc116657162 \h </w:instrText>
+          <w:instrText xml:space="preserve"> PAGEREF _Toc116657462 \h </w:instrText>
         </w:r>
         <w:r>
           <w:rPr>
@@ -1106,7 +1114,7 @@
       <w:pPr>
         <w:pStyle w:val="UnnumberedHeading1"/>
       </w:pPr>
-      <w:bookmarkStart w:id="1" w:name="_Toc116657159"/>
+      <w:bookmarkStart w:id="1" w:name="_Toc116657459"/>
       <w:r>
         <w:rPr>
           <w:rStyle w:val="Heading1Char"/>
@@ -1157,9 +1165,11 @@
       <w:r>
         <w:t xml:space="preserve">ormation about report sizes, </w:t>
       </w:r>
+      <w:proofErr w:type="gramStart"/>
       <w:r>
         <w:t>contents</w:t>
       </w:r>
+      <w:proofErr w:type="gramEnd"/>
       <w:r>
         <w:t xml:space="preserve"> and rules</w:t>
       </w:r>
@@ -1204,7 +1214,7 @@
       <w:pPr>
         <w:pStyle w:val="UnnumberedHeading1"/>
       </w:pPr>
-      <w:bookmarkStart w:id="4" w:name="_Toc116657160"/>
+      <w:bookmarkStart w:id="4" w:name="_Toc116657460"/>
       <w:r>
         <w:lastRenderedPageBreak/>
         <w:t>Project Specification</w:t>
@@ -1237,7 +1247,7 @@
       <w:bookmarkStart w:id="6" w:name="_Toc22116029"/>
       <w:bookmarkStart w:id="7" w:name="_Toc22116153"/>
       <w:bookmarkStart w:id="8" w:name="_Toc22116163"/>
-      <w:bookmarkStart w:id="9" w:name="_Toc116657161"/>
+      <w:bookmarkStart w:id="9" w:name="_Toc116657461"/>
       <w:r>
         <w:lastRenderedPageBreak/>
         <w:t>Introduction</w:t>
@@ -1261,7 +1271,21 @@
         <w:rPr>
           <w:lang w:val="en-GB"/>
         </w:rPr>
-        <w:t xml:space="preserve">The project report is a very important part of your project and its preparation and presentation should be of extremely high quality. Remember that a significant portion of the marks for your project are awarded for this report. </w:t>
+        <w:t xml:space="preserve">The project report is a very important part of your </w:t>
+      </w:r>
+      <w:proofErr w:type="gramStart"/>
+      <w:r>
+        <w:rPr>
+          <w:lang w:val="en-GB"/>
+        </w:rPr>
+        <w:t>project</w:t>
+      </w:r>
+      <w:proofErr w:type="gramEnd"/>
+      <w:r>
+        <w:rPr>
+          <w:lang w:val="en-GB"/>
+        </w:rPr>
+        <w:t xml:space="preserve"> and its preparation and presentation should be of extremely high quality. Remember that a significant portion of the marks for your project are awarded for this report. </w:t>
       </w:r>
       <w:r>
         <w:rPr>
@@ -1322,7 +1346,21 @@
         <w:rPr>
           <w:lang w:val="en-GB"/>
         </w:rPr>
-        <w:t xml:space="preserve">of Computer Science. As such, it constitutes a collection of predefined Microsoft Word formatting styles for the production of your final report. </w:t>
+        <w:t xml:space="preserve">of Computer Science. As such, it constitutes a collection of predefined Microsoft Word formatting styles </w:t>
+      </w:r>
+      <w:proofErr w:type="gramStart"/>
+      <w:r>
+        <w:rPr>
+          <w:lang w:val="en-GB"/>
+        </w:rPr>
+        <w:t>for the production of</w:t>
+      </w:r>
+      <w:proofErr w:type="gramEnd"/>
+      <w:r>
+        <w:rPr>
+          <w:lang w:val="en-GB"/>
+        </w:rPr>
+        <w:t xml:space="preserve"> your final report. </w:t>
       </w:r>
     </w:p>
     <w:p>
@@ -1393,7 +1431,7 @@
         <w:pStyle w:val="UnnumberedHeading1"/>
         <w:spacing w:after="480"/>
       </w:pPr>
-      <w:bookmarkStart w:id="10" w:name="_Toc116657162"/>
+      <w:bookmarkStart w:id="10" w:name="_Toc116657462"/>
       <w:r>
         <w:lastRenderedPageBreak/>
         <w:t>Bibliography</w:t>
@@ -2539,6 +2577,7 @@
     <w:lvl w:ilvl="0" w:tplc="459E3E3C">
       <w:start w:val="1"/>
       <w:numFmt w:val="decimal"/>
+      <w:pStyle w:val="Figure"/>
       <w:lvlText w:val="Figure %1."/>
       <w:lvlJc w:val="center"/>
       <w:pPr>
@@ -4649,7 +4688,9 @@
   </w:style>
   <w:style w:type="character" w:default="1" w:styleId="DefaultParagraphFont">
     <w:name w:val="Default Paragraph Font"/>
+    <w:uiPriority w:val="1"/>
     <w:semiHidden/>
+    <w:unhideWhenUsed/>
   </w:style>
   <w:style w:type="table" w:default="1" w:styleId="TableNormal">
     <w:name w:val="Normal Table"/>
@@ -5466,7 +5507,9 @@
 </file>
 
 <file path=customXml/item2.xml><?xml version="1.0" encoding="utf-8"?>
-<b:Sources xmlns:b="http://schemas.openxmlformats.org/officeDocument/2006/bibliography" xmlns="http://schemas.openxmlformats.org/officeDocument/2006/bibliography" SelectedStyle="\APA.XSL" StyleName="APA"/>
+<p:properties xmlns:p="http://schemas.microsoft.com/office/2006/metadata/properties" xmlns:xsi="http://www.w3.org/2001/XMLSchema-instance" xmlns:pc="http://schemas.microsoft.com/office/infopath/2007/PartnerControls">
+  <documentManagement/>
+</p:properties>
 </file>
 
 <file path=customXml/item3.xml><?xml version="1.0" encoding="utf-8"?>
@@ -5673,9 +5716,7 @@
 </file>
 
 <file path=customXml/item4.xml><?xml version="1.0" encoding="utf-8"?>
-<p:properties xmlns:p="http://schemas.microsoft.com/office/2006/metadata/properties" xmlns:xsi="http://www.w3.org/2001/XMLSchema-instance" xmlns:pc="http://schemas.microsoft.com/office/infopath/2007/PartnerControls">
-  <documentManagement/>
-</p:properties>
+<b:Sources xmlns:b="http://schemas.openxmlformats.org/officeDocument/2006/bibliography" xmlns="http://schemas.openxmlformats.org/officeDocument/2006/bibliography" SelectedStyle="\APA.XSL" StyleName="APA"/>
 </file>
 
 <file path=customXml/itemProps1.xml><?xml version="1.0" encoding="utf-8"?>
@@ -5687,9 +5728,10 @@
 </file>
 
 <file path=customXml/itemProps2.xml><?xml version="1.0" encoding="utf-8"?>
-<ds:datastoreItem xmlns:ds="http://schemas.openxmlformats.org/officeDocument/2006/customXml" ds:itemID="{2BB152AC-8242-443D-A072-50FAF267DDAD}">
+<ds:datastoreItem xmlns:ds="http://schemas.openxmlformats.org/officeDocument/2006/customXml" ds:itemID="{2F946DA8-AED6-4F0D-93E9-47F18F3B479A}">
   <ds:schemaRefs>
-    <ds:schemaRef ds:uri="http://schemas.openxmlformats.org/officeDocument/2006/bibliography"/>
+    <ds:schemaRef ds:uri="http://schemas.microsoft.com/office/2006/metadata/properties"/>
+    <ds:schemaRef ds:uri="http://schemas.microsoft.com/office/infopath/2007/PartnerControls"/>
   </ds:schemaRefs>
 </ds:datastoreItem>
 </file>
@@ -5714,18 +5756,9 @@
 </file>
 
 <file path=customXml/itemProps4.xml><?xml version="1.0" encoding="utf-8"?>
-<ds:datastoreItem xmlns:ds="http://schemas.openxmlformats.org/officeDocument/2006/customXml" ds:itemID="{2F946DA8-AED6-4F0D-93E9-47F18F3B479A}">
+<ds:datastoreItem xmlns:ds="http://schemas.openxmlformats.org/officeDocument/2006/customXml" ds:itemID="{2BB152AC-8242-443D-A072-50FAF267DDAD}">
   <ds:schemaRefs>
-    <ds:schemaRef ds:uri="http://schemas.openxmlformats.org/package/2006/metadata/core-properties"/>
-    <ds:schemaRef ds:uri="http://purl.org/dc/terms/"/>
-    <ds:schemaRef ds:uri="http://www.w3.org/XML/1998/namespace"/>
-    <ds:schemaRef ds:uri="http://purl.org/dc/dcmitype/"/>
-    <ds:schemaRef ds:uri="http://schemas.microsoft.com/office/2006/documentManagement/types"/>
-    <ds:schemaRef ds:uri="http://purl.org/dc/elements/1.1/"/>
-    <ds:schemaRef ds:uri="http://schemas.microsoft.com/office/infopath/2007/PartnerControls"/>
-    <ds:schemaRef ds:uri="http://schemas.microsoft.com/office/2006/metadata/properties"/>
-    <ds:schemaRef ds:uri="d6a149c1-395c-436b-b3a1-26ddb20ad0d8"/>
-    <ds:schemaRef ds:uri="9a40d215-8e85-48e5-8af0-aa5a54c07a83"/>
+    <ds:schemaRef ds:uri="http://schemas.openxmlformats.org/officeDocument/2006/bibliography"/>
   </ds:schemaRefs>
 </ds:datastoreItem>
 </file>
</xml_diff>